<commit_message>
modifica punto di vista
</commit_message>
<xml_diff>
--- a/Leone_Mastrosimone_Storyboarding.docx
+++ b/Leone_Mastrosimone_Storyboarding.docx
@@ -881,7 +881,23 @@
           <w:rFonts w:eastAsia="Calibri" w:cs="Times New Roman"/>
           <w:color w:val="000000"/>
         </w:rPr>
-        <w:t xml:space="preserve"> Essendo consapevoli del fatto che il fumo sia una cattiva abitudine, si vuole trovare e offrire un metodo semplice e intuitivo che permetta di rimuovere il problema alla radice. </w:t>
+        <w:t xml:space="preserve"> Essendo consapevoli del fatto che il fumo sia una cattiva abitudine, si vuole trovare e offrire un metodo semplice e intuitivo che permetta di rimuovere il problema alla radice</w:t>
+      </w:r>
+      <w:r>
+        <w:rPr>
+          <w:rFonts w:eastAsia="Calibri" w:cs="Times New Roman"/>
+          <w:color w:val="000000"/>
+        </w:rPr>
+        <w:t xml:space="preserve"> e che allo stesso tempo non sia troppo oneroso</w:t>
+      </w:r>
+      <w:bookmarkStart w:id="0" w:name="_GoBack"/>
+      <w:bookmarkEnd w:id="0"/>
+      <w:r>
+        <w:rPr>
+          <w:rFonts w:eastAsia="Calibri" w:cs="Times New Roman"/>
+          <w:color w:val="000000"/>
+        </w:rPr>
+        <w:t xml:space="preserve">. </w:t>
       </w:r>
     </w:p>
     <w:p>
@@ -939,7 +955,6 @@
           <w:rFonts w:eastAsia="Calibri" w:cs="Times New Roman"/>
           <w:color w:val="000000"/>
         </w:rPr>
-        <w:lastRenderedPageBreak/>
         <w:t>Tra i due punti di vista alternativi si è scelto il primo (PDV1).</w:t>
       </w:r>
     </w:p>
@@ -1367,14 +1382,7 @@
           <w:rFonts w:eastAsia="Calibri" w:cs="Times New Roman"/>
           <w:color w:val="000000"/>
         </w:rPr>
-        <w:t xml:space="preserve"> risparmiata</w:t>
-      </w:r>
-      <w:r>
-        <w:rPr>
-          <w:rFonts w:eastAsia="Calibri" w:cs="Times New Roman"/>
-          <w:color w:val="000000"/>
-        </w:rPr>
-        <w:t xml:space="preserve">) in modo tale da poter gestire l’ansia scaturita dal raggiungimento dell’obiettivo proposto. </w:t>
+        <w:t xml:space="preserve"> risparmiata) in modo tale da poter gestire l’ansia scaturita dal raggiungimento dell’obiettivo proposto. </w:t>
       </w:r>
     </w:p>
     <w:p>
@@ -1477,35 +1485,7 @@
           <w:rFonts w:eastAsia="Calibri" w:cs="Times New Roman"/>
           <w:color w:val="000000"/>
         </w:rPr>
-        <w:t>ebbe, inoltre, permettere di inserire</w:t>
-      </w:r>
-      <w:r>
-        <w:rPr>
-          <w:rFonts w:eastAsia="Calibri" w:cs="Times New Roman"/>
-          <w:color w:val="000000"/>
-        </w:rPr>
-        <w:t xml:space="preserve"> i propri dati personali e</w:t>
-      </w:r>
-      <w:r>
-        <w:rPr>
-          <w:rFonts w:eastAsia="Calibri" w:cs="Times New Roman"/>
-          <w:color w:val="000000"/>
-        </w:rPr>
-        <w:t xml:space="preserve"> di modificarli</w:t>
-      </w:r>
-      <w:r>
-        <w:rPr>
-          <w:rFonts w:eastAsia="Calibri" w:cs="Times New Roman"/>
-          <w:color w:val="000000"/>
-        </w:rPr>
-        <w:t xml:space="preserve"> quando necessario,</w:t>
-      </w:r>
-      <w:r>
-        <w:rPr>
-          <w:rFonts w:eastAsia="Calibri" w:cs="Times New Roman"/>
-          <w:color w:val="000000"/>
-        </w:rPr>
-        <w:t xml:space="preserve"> in modo da poter creare un vero e proprio profilo</w:t>
+        <w:t>ebbe, inoltre, permettere di inserire i propri dati personali e di modificarli quando necessario, in modo da poter creare un vero e proprio profilo</w:t>
       </w:r>
       <w:r>
         <w:rPr>
@@ -1574,8 +1554,6 @@
           <w:szCs w:val="24"/>
         </w:rPr>
       </w:pPr>
-      <w:bookmarkStart w:id="0" w:name="_GoBack"/>
-      <w:bookmarkEnd w:id="0"/>
     </w:p>
     <w:p>
       <w:pPr>
@@ -1598,7 +1576,6 @@
           <w:sz w:val="28"/>
           <w:szCs w:val="28"/>
         </w:rPr>
-        <w:lastRenderedPageBreak/>
         <w:t>Storyboards</w:t>
       </w:r>
       <w:proofErr w:type="spellEnd"/>

</xml_diff>